<commit_message>
Remove mistake in the text
</commit_message>
<xml_diff>
--- a/documentation/1pager.docx
+++ b/documentation/1pager.docx
@@ -3,7 +3,12 @@
 <w:document xmlns:wpc="http://schemas.microsoft.com/office/word/2010/wordprocessingCanvas" xmlns:cx="http://schemas.microsoft.com/office/drawing/2014/chartex" xmlns:cx1="http://schemas.microsoft.com/office/drawing/2015/9/8/chartex" xmlns:cx2="http://schemas.microsoft.com/office/drawing/2015/10/21/chartex" xmlns:cx3="http://schemas.microsoft.com/office/drawing/2016/5/9/chartex" xmlns:cx4="http://schemas.microsoft.com/office/drawing/2016/5/10/chartex" xmlns:cx5="http://schemas.microsoft.com/office/drawing/2016/5/11/chartex" xmlns:cx6="http://schemas.microsoft.com/office/drawing/2016/5/12/chartex" xmlns:cx7="http://schemas.microsoft.com/office/drawing/2016/5/13/chartex" xmlns:cx8="http://schemas.microsoft.com/office/drawing/2016/5/14/chartex" xmlns:mc="http://schemas.openxmlformats.org/markup-compatibility/2006" xmlns:aink="http://schemas.microsoft.com/office/drawing/2016/ink" xmlns:am3d="http://schemas.microsoft.com/office/drawing/2017/model3d" xmlns:o="urn:schemas-microsoft-com:office:office" xmlns:r="http://schemas.openxmlformats.org/officeDocument/2006/relationships" xmlns:m="http://schemas.openxmlformats.org/officeDocument/2006/math" xmlns:v="urn:schemas-microsoft-com:vml" xmlns:wp14="http://schemas.microsoft.com/office/word/2010/wordprocessingDrawing" xmlns:wp="http://schemas.openxmlformats.org/drawingml/2006/wordprocessingDrawing" xmlns:w10="urn:schemas-microsoft-com:office:word" xmlns:w="http://schemas.openxmlformats.org/wordprocessingml/2006/main" xmlns:w14="http://schemas.microsoft.com/office/word/2010/wordml" xmlns:w15="http://schemas.microsoft.com/office/word/2012/wordml" xmlns:w16cex="http://schemas.microsoft.com/office/word/2018/wordml/cex" xmlns:w16cid="http://schemas.microsoft.com/office/word/2016/wordml/cid" xmlns:w16="http://schemas.microsoft.com/office/word/2018/wordml" xmlns:w16se="http://schemas.microsoft.com/office/word/2015/wordml/symex" xmlns:wpg="http://schemas.microsoft.com/office/word/2010/wordprocessingGroup" xmlns:wpi="http://schemas.microsoft.com/office/word/2010/wordprocessingInk" xmlns:wne="http://schemas.microsoft.com/office/word/2006/wordml" xmlns:wps="http://schemas.microsoft.com/office/word/2010/wordprocessingShape" mc:Ignorable="w14 w15 w16se w16cid w16 w16cex wp14">
   <w:body>
     <w:p>
-      <w:r>
+      <w:bookmarkStart w:id="0" w:name="OLE_LINK3"/>
+      <w:bookmarkStart w:id="1" w:name="OLE_LINK4"/>
+      <w:r>
+        <w:rPr>
+          <w:noProof/>
+        </w:rPr>
         <mc:AlternateContent>
           <mc:Choice Requires="wps">
             <w:drawing>
@@ -57,14 +62,12 @@
                                 <w:lang w:val="fr-CH"/>
                               </w:rPr>
                             </w:pPr>
-                            <w:proofErr w:type="spellStart"/>
                             <w:r>
                               <w:rPr>
                                 <w:lang w:val="fr-CH"/>
                               </w:rPr>
                               <w:t>Windmill</w:t>
                             </w:r>
-                            <w:proofErr w:type="spellEnd"/>
                           </w:p>
                         </w:txbxContent>
                       </wps:txbx>
@@ -99,14 +102,12 @@
                           <w:lang w:val="fr-CH"/>
                         </w:rPr>
                       </w:pPr>
-                      <w:proofErr w:type="spellStart"/>
                       <w:r>
                         <w:rPr>
                           <w:lang w:val="fr-CH"/>
                         </w:rPr>
                         <w:t>Windmill</w:t>
                       </w:r>
-                      <w:proofErr w:type="spellEnd"/>
                     </w:p>
                   </w:txbxContent>
                 </v:textbox>
@@ -208,18 +209,13 @@
     </w:p>
     <w:p>
       <w:r>
-        <w:t xml:space="preserve">Responsable, Kevin </w:t>
-      </w:r>
-      <w:proofErr w:type="spellStart"/>
-      <w:r>
-        <w:t>Wenger</w:t>
-      </w:r>
-      <w:proofErr w:type="spellEnd"/>
+        <w:t>Responsable, Kevin Wenger</w:t>
+      </w:r>
     </w:p>
     <w:p/>
     <w:p/>
     <w:p>
-      <w:bookmarkStart w:id="0" w:name="OLE_LINK25"/>
+      <w:bookmarkStart w:id="2" w:name="OLE_LINK25"/>
       <w:r>
         <w:t xml:space="preserve">Durant la formation de technicien ES en développement d’applications, il est demandé aux futurs diplômants de réaliser un travail de diplôme. En effet, au Centre Professionnel du Nord Vaudois, 7 semaines sont prévues </w:t>
       </w:r>
@@ -242,7 +238,7 @@
         <w:t xml:space="preserve"> projet. Pour cette année, les dates prévues étaient du 28 avril au 11 juin. </w:t>
       </w:r>
     </w:p>
-    <w:bookmarkEnd w:id="0"/>
+    <w:bookmarkEnd w:id="2"/>
     <w:p/>
     <w:p>
       <w:r>
@@ -285,13 +281,7 @@
     <w:p/>
     <w:p>
       <w:r>
-        <w:t xml:space="preserve">Voici un petit passage du cahier des charges fournis par Antistatique permettant la compréhension </w:t>
-      </w:r>
-      <w:r>
-        <w:t>du besoin</w:t>
-      </w:r>
-      <w:r>
-        <w:t xml:space="preserve"> :</w:t>
+        <w:t>Voici un petit passage du cahier des charges fourni par Antistatique permettant la compréhension du besoin :</w:t>
       </w:r>
     </w:p>
     <w:p/>
@@ -308,23 +298,7 @@
           <w:i/>
           <w:iCs/>
         </w:rPr>
-        <w:t xml:space="preserve">Suite à la refonte de la </w:t>
-      </w:r>
-      <w:proofErr w:type="spellStart"/>
-      <w:r>
-        <w:rPr>
-          <w:i/>
-          <w:iCs/>
-        </w:rPr>
-        <w:t>LTr</w:t>
-      </w:r>
-      <w:proofErr w:type="spellEnd"/>
-      <w:r>
-        <w:rPr>
-          <w:i/>
-          <w:iCs/>
-        </w:rPr>
-        <w:t xml:space="preserve"> (loi sur le travail) en fin 2015, chaque employeur a l'obligation légale de documenter les horaires de ses employés. </w:t>
+        <w:t xml:space="preserve">Suite à la refonte de la LTr (loi sur le travail) en fin 2015, chaque employeur a l'obligation légale de documenter les horaires de ses employés. </w:t>
       </w:r>
       <w:r>
         <w:rPr>
@@ -350,45 +324,30 @@
     </w:p>
     <w:p/>
     <w:p>
-      <w:bookmarkStart w:id="1" w:name="OLE_LINK31"/>
-      <w:bookmarkStart w:id="2" w:name="OLE_LINK32"/>
-      <w:r>
-        <w:t>Suite</w:t>
-      </w:r>
-      <w:r>
-        <w:t xml:space="preserve"> à cela, Antistatique a créé </w:t>
-      </w:r>
-      <w:proofErr w:type="spellStart"/>
-      <w:r>
-        <w:t>Windmill</w:t>
-      </w:r>
-      <w:proofErr w:type="spellEnd"/>
-      <w:r>
-        <w:t xml:space="preserve"> sur Google </w:t>
-      </w:r>
-      <w:proofErr w:type="spellStart"/>
-      <w:r>
-        <w:t>Sheet</w:t>
-      </w:r>
-      <w:proofErr w:type="spellEnd"/>
-      <w:r>
-        <w:t>. Tous les collaborateurs utilisent cette solution afin d’entrer leurs heures de travail. Plusieurs tableurs sont disponibles mais uniquement deux sont nécessaires aux utilisateurs, « saisie-2020 » et « résumé-2020 </w:t>
-      </w:r>
-      <w:bookmarkEnd w:id="1"/>
-      <w:bookmarkEnd w:id="2"/>
+      <w:bookmarkStart w:id="3" w:name="OLE_LINK31"/>
+      <w:bookmarkStart w:id="4" w:name="OLE_LINK32"/>
+      <w:r>
+        <w:t>Suite à cela, Antistatique a créé Windmill</w:t>
+      </w:r>
+      <w:r>
+        <w:t xml:space="preserve"> sur Google Sheet</w:t>
+      </w:r>
+      <w:r>
+        <w:t>. Tous les collaborateurs utilisent cette solution afin d’entrer leurs heures de travail. Plusieurs tableurs sont disponibles</w:t>
+      </w:r>
+      <w:r>
+        <w:t>,</w:t>
+      </w:r>
+      <w:r>
+        <w:t xml:space="preserve"> mais uniquement deux sont nécessaires aux utilisateurs, « saisie-2020 » et « résumé-2020 </w:t>
+      </w:r>
+      <w:bookmarkEnd w:id="3"/>
+      <w:bookmarkEnd w:id="4"/>
       <w:r>
         <w:t xml:space="preserve">». </w:t>
       </w:r>
       <w:r>
-        <w:t xml:space="preserve">Voici un petit aperçu de la Google </w:t>
-      </w:r>
-      <w:proofErr w:type="spellStart"/>
-      <w:r>
-        <w:t>Sheet</w:t>
-      </w:r>
-      <w:proofErr w:type="spellEnd"/>
-      <w:r>
-        <w:t xml:space="preserve"> affichant le lundi et le mardi. </w:t>
+        <w:t xml:space="preserve">Voici un petit aperçu de la Google Sheet affichant le lundi et le mardi. </w:t>
       </w:r>
     </w:p>
     <w:p>
@@ -607,15 +566,7 @@
     <w:p/>
     <w:p>
       <w:r>
-        <w:t xml:space="preserve">Nous pouvons voir que des petits </w:t>
-      </w:r>
-      <w:proofErr w:type="spellStart"/>
-      <w:r>
-        <w:t>emojis</w:t>
-      </w:r>
-      <w:proofErr w:type="spellEnd"/>
-      <w:r>
-        <w:t xml:space="preserve"> définissent le jour que c’est. Dans l’illustration ci-dessus, nous pouvons voir que le lundi et mardi de la première semaine de l’année sont fériés. Ensuite, les bras informent que le collaborateur a travaillé ces jours. </w:t>
+        <w:t xml:space="preserve">Nous pouvons voir que des petits emojis définissent le jour que c’est. Dans l’illustration ci-dessus, nous pouvons voir que le lundi et mardi de la première semaine de l’année sont fériés. Ensuite, les bras informent que le collaborateur a travaillé ces jours. </w:t>
       </w:r>
     </w:p>
     <w:p/>
@@ -645,7 +596,7 @@
         <w:t>pour la gestion des heures</w:t>
       </w:r>
       <w:r>
-        <w:t xml:space="preserve"> (heure d’arrivée, de pause et de départ) de façon optimale.</w:t>
+        <w:t xml:space="preserve"> (d’arrivée, de pause et de départ) de façon optimale.</w:t>
       </w:r>
       <w:r>
         <w:t xml:space="preserve"> P</w:t>
@@ -663,18 +614,16 @@
         <w:t>par la</w:t>
       </w:r>
       <w:r>
-        <w:t xml:space="preserve"> Google </w:t>
-      </w:r>
-      <w:proofErr w:type="spellStart"/>
-      <w:r>
-        <w:t>Sheet</w:t>
-      </w:r>
-      <w:proofErr w:type="spellEnd"/>
-      <w:r>
-        <w:t xml:space="preserve">, </w:t>
-      </w:r>
-      <w:r>
-        <w:t>contenant beaucoup de lignes</w:t>
+        <w:t xml:space="preserve"> Google Sheet, </w:t>
+      </w:r>
+      <w:r>
+        <w:t xml:space="preserve">contenant </w:t>
+      </w:r>
+      <w:r>
+        <w:t xml:space="preserve">énormément </w:t>
+      </w:r>
+      <w:r>
+        <w:t>de lignes</w:t>
       </w:r>
       <w:r>
         <w:t>.</w:t>
@@ -770,7 +719,7 @@
         <w:rPr>
           <w:szCs w:val="14"/>
         </w:rPr>
-        <w:t>ournir un moyen de connexion via Google avec les adresses mails Antistatique</w:t>
+        <w:t>ournir un moyen de connexion via Google avec les adresses mail Antistatique</w:t>
       </w:r>
     </w:p>
     <w:p>
@@ -851,15 +800,7 @@
         <w:t xml:space="preserve">Des maquettes ont été réalisées en 2019. </w:t>
       </w:r>
       <w:r>
-        <w:t xml:space="preserve">La partie </w:t>
-      </w:r>
-      <w:proofErr w:type="spellStart"/>
-      <w:r>
-        <w:t>frontend</w:t>
-      </w:r>
-      <w:proofErr w:type="spellEnd"/>
-      <w:r>
-        <w:t xml:space="preserve"> s’est développée tout en faisant attention de respecter les maquettes fournies par Antistatique.</w:t>
+        <w:t>La partie frontend s’est développée tout en faisant attention de respecter les maquettes fournies par Antistatique.</w:t>
       </w:r>
       <w:r>
         <w:t xml:space="preserve"> </w:t>
@@ -868,15 +809,7 @@
     <w:p/>
     <w:p>
       <w:r>
-        <w:t xml:space="preserve">Ce projet sera entièrement réalisé avec le </w:t>
-      </w:r>
-      <w:proofErr w:type="spellStart"/>
-      <w:r>
-        <w:t>Fremework</w:t>
-      </w:r>
-      <w:proofErr w:type="spellEnd"/>
-      <w:r>
-        <w:t>, Vue.js.</w:t>
+        <w:t>Ce projet sera entièrement réalisé avec le Fremework, Vue.js.</w:t>
       </w:r>
       <w:r>
         <w:t xml:space="preserve"> Elle implémentera également plusieurs notions propres au Framework. La notion de store sera </w:t>
@@ -885,21 +818,19 @@
         <w:t>utilisée</w:t>
       </w:r>
       <w:r>
-        <w:t xml:space="preserve">, avec </w:t>
-      </w:r>
-      <w:proofErr w:type="spellStart"/>
-      <w:r>
-        <w:t>vuex</w:t>
-      </w:r>
-      <w:proofErr w:type="spellEnd"/>
-      <w:r>
-        <w:t xml:space="preserve">. Ceci permettra de </w:t>
+        <w:t xml:space="preserve">, avec vuex. Ceci permettra de </w:t>
       </w:r>
       <w:r>
         <w:t>centraliser</w:t>
       </w:r>
       <w:r>
-        <w:t xml:space="preserve"> les appels à l’API, la gestion des données et de séparé les fonctions </w:t>
+        <w:t xml:space="preserve"> les appels à l’API, la gestion des données et de sépar</w:t>
+      </w:r>
+      <w:r>
+        <w:t>er</w:t>
+      </w:r>
+      <w:r>
+        <w:t xml:space="preserve"> les fonctions </w:t>
       </w:r>
       <w:r>
         <w:t>dans des</w:t>
@@ -908,7 +839,19 @@
         <w:t xml:space="preserve"> fichiers distincts, histoire d’avoir une architecture. </w:t>
       </w:r>
       <w:r>
-        <w:t xml:space="preserve">Les vues seront servies grâce au router de Vue.js. Grâce à cela, nous pourrons contrôler l’accès à certaine page. Nous ne voulons pas que l’utilisateur puisse accéder aux pages s’il n’est pas connecté préalablement. </w:t>
+        <w:t>Les vues seront servies grâce au router de Vue.js. Grâce à cela, nous pourrons contrôler l’accès à certaine</w:t>
+      </w:r>
+      <w:r>
+        <w:t>s</w:t>
+      </w:r>
+      <w:r>
+        <w:t xml:space="preserve"> page</w:t>
+      </w:r>
+      <w:r>
+        <w:t>s</w:t>
+      </w:r>
+      <w:r>
+        <w:t xml:space="preserve">. Nous ne voulons pas que l’utilisateur puisse accéder aux pages s’il n’est pas connecté préalablement. </w:t>
       </w:r>
       <w:r>
         <w:t xml:space="preserve">Une gestion des URL sera également mise en place. En effet, si l’utilisateur veut taper dans la barre de recherche une page mais qu’il l’orthographie mal, une redirection sur la route « /home » sera faite.  </w:t>
@@ -952,43 +895,27 @@
         <w:t xml:space="preserve"> </w:t>
       </w:r>
       <w:r>
-        <w:t xml:space="preserve">le travail effectué par </w:t>
-      </w:r>
-      <w:proofErr w:type="spellStart"/>
-      <w:r>
-        <w:t>un-e</w:t>
-      </w:r>
-      <w:proofErr w:type="spellEnd"/>
+        <w:t xml:space="preserve">le travail effectué par un-e technicien-ne dans le cadre d’un stage, d’un projet ou d’un cours. </w:t>
+      </w:r>
+      <w:r>
+        <w:t xml:space="preserve">La fiche </w:t>
+      </w:r>
+      <w:r>
+        <w:t xml:space="preserve">doit être rédigée </w:t>
+      </w:r>
+      <w:r>
+        <w:t xml:space="preserve">de manière </w:t>
+      </w:r>
+      <w:bookmarkStart w:id="5" w:name="OLE_LINK1"/>
+      <w:bookmarkStart w:id="6" w:name="OLE_LINK2"/>
+      <w:r>
+        <w:t>synthétique</w:t>
+      </w:r>
       <w:r>
         <w:t xml:space="preserve"> </w:t>
       </w:r>
-      <w:proofErr w:type="spellStart"/>
-      <w:r>
-        <w:t>technicien-ne</w:t>
-      </w:r>
-      <w:proofErr w:type="spellEnd"/>
-      <w:r>
-        <w:t xml:space="preserve"> dans le cadre d’un stage, d’un projet ou d’un cours. </w:t>
-      </w:r>
-      <w:r>
-        <w:t xml:space="preserve">La fiche </w:t>
-      </w:r>
-      <w:r>
-        <w:t xml:space="preserve">doit être rédigée </w:t>
-      </w:r>
-      <w:r>
-        <w:t xml:space="preserve">de manière </w:t>
-      </w:r>
-      <w:bookmarkStart w:id="3" w:name="OLE_LINK1"/>
-      <w:bookmarkStart w:id="4" w:name="OLE_LINK2"/>
-      <w:r>
-        <w:t>synthétique</w:t>
-      </w:r>
-      <w:r>
-        <w:t xml:space="preserve"> </w:t>
-      </w:r>
-      <w:bookmarkEnd w:id="3"/>
-      <w:bookmarkEnd w:id="4"/>
+      <w:bookmarkEnd w:id="5"/>
+      <w:bookmarkEnd w:id="6"/>
       <w:r>
         <w:t>et visuelle</w:t>
       </w:r>
@@ -1206,6 +1133,8 @@
       <w:r>
         <w:t>avail. Elle doit rester neutre sur la qualité du travail.</w:t>
       </w:r>
+      <w:bookmarkEnd w:id="0"/>
+      <w:bookmarkEnd w:id="1"/>
     </w:p>
     <w:sectPr>
       <w:headerReference w:type="default" r:id="rId12"/>
@@ -1956,7 +1885,6 @@
       </w:rPr>
       <w:t xml:space="preserve"> </w:t>
     </w:r>
-    <w:proofErr w:type="spellStart"/>
     <w:r>
       <w:rPr>
         <w:rFonts w:cs="Calibri"/>
@@ -1966,7 +1894,6 @@
       </w:rPr>
       <w:t>Gfeller</w:t>
     </w:r>
-    <w:proofErr w:type="spellEnd"/>
   </w:p>
   <w:p>
     <w:pPr>
@@ -2699,6 +2626,7 @@
     <w:lsdException w:name="HTML Sample" w:semiHidden="1" w:unhideWhenUsed="1"/>
     <w:lsdException w:name="HTML Typewriter" w:semiHidden="1" w:unhideWhenUsed="1"/>
     <w:lsdException w:name="HTML Variable" w:semiHidden="1" w:unhideWhenUsed="1"/>
+    <w:lsdException w:name="Normal Table" w:semiHidden="1" w:unhideWhenUsed="1"/>
     <w:lsdException w:name="annotation subject" w:semiHidden="1" w:unhideWhenUsed="1"/>
     <w:lsdException w:name="No List" w:semiHidden="1" w:unhideWhenUsed="1"/>
     <w:lsdException w:name="Outline List 1" w:semiHidden="1" w:unhideWhenUsed="1"/>
@@ -2741,8 +2669,11 @@
     <w:lsdException w:name="Table Contemporary" w:semiHidden="1" w:unhideWhenUsed="1"/>
     <w:lsdException w:name="Table Elegant" w:semiHidden="1" w:unhideWhenUsed="1"/>
     <w:lsdException w:name="Table Professional" w:semiHidden="1" w:unhideWhenUsed="1"/>
+    <w:lsdException w:name="Table Subtle 1" w:semiHidden="1" w:unhideWhenUsed="1"/>
     <w:lsdException w:name="Table Subtle 2" w:semiHidden="1" w:unhideWhenUsed="1"/>
     <w:lsdException w:name="Table Web 1" w:semiHidden="1" w:unhideWhenUsed="1"/>
+    <w:lsdException w:name="Table Web 2" w:semiHidden="1" w:unhideWhenUsed="1"/>
+    <w:lsdException w:name="Table Web 3" w:semiHidden="1" w:unhideWhenUsed="1"/>
     <w:lsdException w:name="Balloon Text" w:semiHidden="1" w:unhideWhenUsed="1"/>
     <w:lsdException w:name="Table Grid" w:uiPriority="39"/>
     <w:lsdException w:name="Table Theme" w:semiHidden="1" w:unhideWhenUsed="1"/>

</xml_diff>